<commit_message>
optimization: Increase TF-IDF vocabulary and add regularization (Resolves #6, CR-006)
</commit_message>
<xml_diff>
--- a/sqa-documents/change-requests/CR-005_Sentiment140_Class_Imbalance.docx
+++ b/sqa-documents/change-requests/CR-005_Sentiment140_Class_Imbalance.docx
@@ -214,23 +214,7 @@
                 <w:sz w:val="21"/>
                 <w:szCs w:val="21"/>
               </w:rPr>
-              <w:t>Replace random sampling with stratified sampling in the Sentiment140 data preparation phase (Cell 7 of sentiment140_</w:t>
-            </w:r>
-            <w:proofErr w:type="gramStart"/>
-            <w:r>
-              <w:rPr>
-                <w:sz w:val="21"/>
-                <w:szCs w:val="21"/>
-              </w:rPr>
-              <w:t>analysis.ipynb</w:t>
-            </w:r>
-            <w:proofErr w:type="gramEnd"/>
-            <w:r>
-              <w:rPr>
-                <w:sz w:val="21"/>
-                <w:szCs w:val="21"/>
-              </w:rPr>
-              <w:t>).</w:t>
+              <w:t>Description of Change:</w:t>
             </w:r>
           </w:p>
           <w:p>
@@ -243,12 +227,26 @@
             </w:pPr>
             <w:r>
               <w:rPr>
-                <w:b/>
-                <w:bCs/>
-                <w:sz w:val="21"/>
-                <w:szCs w:val="21"/>
-              </w:rPr>
-              <w:t>Current Implementation:</w:t>
+                <w:sz w:val="21"/>
+                <w:szCs w:val="21"/>
+              </w:rPr>
+              <w:t>Replace random sampling with stratified sampling in the Sentiment140 data preparation phase (Cell 7 of sentiment140_</w:t>
+            </w:r>
+            <w:proofErr w:type="gramStart"/>
+            <w:r>
+              <w:rPr>
+                <w:sz w:val="21"/>
+                <w:szCs w:val="21"/>
+              </w:rPr>
+              <w:t>analysis.ipynb</w:t>
+            </w:r>
+            <w:proofErr w:type="gramEnd"/>
+            <w:r>
+              <w:rPr>
+                <w:sz w:val="21"/>
+                <w:szCs w:val="21"/>
+              </w:rPr>
+              <w:t>).</w:t>
             </w:r>
           </w:p>
           <w:p>
@@ -261,10 +259,12 @@
             </w:pPr>
             <w:r>
               <w:rPr>
-                <w:sz w:val="21"/>
-                <w:szCs w:val="21"/>
-              </w:rPr>
-              <w:t>python</w:t>
+                <w:b/>
+                <w:bCs/>
+                <w:sz w:val="21"/>
+                <w:szCs w:val="21"/>
+              </w:rPr>
+              <w:t>Current Implementation:</w:t>
             </w:r>
           </w:p>
           <w:p>
@@ -390,22 +390,6 @@
                 <w:szCs w:val="21"/>
               </w:rPr>
               <w:t>Proposed Implementation:</w:t>
-            </w:r>
-          </w:p>
-          <w:p>
-            <w:pPr>
-              <w:pStyle w:val="tables"/>
-              <w:rPr>
-                <w:sz w:val="21"/>
-                <w:szCs w:val="21"/>
-              </w:rPr>
-            </w:pPr>
-            <w:r>
-              <w:rPr>
-                <w:sz w:val="21"/>
-                <w:szCs w:val="21"/>
-              </w:rPr>
-              <w:t>python</w:t>
             </w:r>
           </w:p>
           <w:p>

</xml_diff>